<commit_message>
litt mer på totaloversikt
</commit_message>
<xml_diff>
--- a/NOTES/Totaloversikt.docx
+++ b/NOTES/Totaloversikt.docx
@@ -7,6 +7,67 @@
         <w:pStyle w:val="Title"/>
       </w:pPr>
       <w:r>
+        <w:t>Introduksjon</w:t>
+      </w:r>
+    </w:p>
+    <w:p>
+      <w:pPr>
+        <w:pStyle w:val="Title"/>
+      </w:pPr>
+      <w:r>
+        <w:t>Konsept Produktanalyse</w:t>
+      </w:r>
+    </w:p>
+    <w:p>
+      <w:pPr>
+        <w:pStyle w:val="ListParagraph"/>
+        <w:numPr>
+          <w:ilvl w:val="0"/>
+          <w:numId w:val="7"/>
+        </w:numPr>
+      </w:pPr>
+      <w:r>
+        <w:t>Forskjellige konsepter</w:t>
+      </w:r>
+    </w:p>
+    <w:p>
+      <w:pPr>
+        <w:pStyle w:val="ListParagraph"/>
+        <w:numPr>
+          <w:ilvl w:val="0"/>
+          <w:numId w:val="7"/>
+        </w:numPr>
+      </w:pPr>
+      <w:r>
+        <w:t>Masse figurer</w:t>
+      </w:r>
+    </w:p>
+    <w:p>
+      <w:pPr>
+        <w:pStyle w:val="ListParagraph"/>
+        <w:numPr>
+          <w:ilvl w:val="0"/>
+          <w:numId w:val="7"/>
+        </w:numPr>
+      </w:pPr>
+      <w:r>
+        <w:t>Skal egentlig forklare alle valgene</w:t>
+      </w:r>
+    </w:p>
+    <w:p>
+      <w:pPr>
+        <w:pStyle w:val="ListParagraph"/>
+        <w:numPr>
+          <w:ilvl w:val="0"/>
+          <w:numId w:val="7"/>
+        </w:numPr>
+      </w:pPr>
+    </w:p>
+    <w:p>
+      <w:pPr>
+        <w:pStyle w:val="Title"/>
+      </w:pPr>
+      <w:r>
         <w:t>Teori</w:t>
       </w:r>
     </w:p>
@@ -244,39 +305,145 @@
       <w:r>
         <w:t>Fresing, altså hva man må tenke på når man designer deler</w:t>
       </w:r>
+    </w:p>
+    <w:p>
+      <w:proofErr w:type="spellStart"/>
+      <w:r>
+        <w:t>Coding</w:t>
+      </w:r>
+      <w:proofErr w:type="spellEnd"/>
+    </w:p>
+    <w:p>
+      <w:pPr>
+        <w:pStyle w:val="ListParagraph"/>
+        <w:numPr>
+          <w:ilvl w:val="0"/>
+          <w:numId w:val="1"/>
+        </w:numPr>
+      </w:pPr>
+      <w:r>
+        <w:t>Koding i C++</w:t>
+      </w:r>
+    </w:p>
+    <w:p>
+      <w:pPr>
+        <w:pStyle w:val="ListParagraph"/>
+        <w:numPr>
+          <w:ilvl w:val="0"/>
+          <w:numId w:val="1"/>
+        </w:numPr>
+      </w:pPr>
+      <w:r>
+        <w:t>Android studios</w:t>
+      </w:r>
+    </w:p>
+    <w:p/>
+    <w:p>
+      <w:pPr>
+        <w:pStyle w:val="Title"/>
+      </w:pPr>
+      <w:r>
+        <w:t>Metode</w:t>
+      </w:r>
+    </w:p>
+    <w:p>
+      <w:pPr>
+        <w:pStyle w:val="ListParagraph"/>
+        <w:numPr>
+          <w:ilvl w:val="0"/>
+          <w:numId w:val="4"/>
+        </w:numPr>
+      </w:pPr>
+      <w:r>
+        <w:t>Produktanalyse</w:t>
+      </w:r>
+    </w:p>
+    <w:p>
+      <w:pPr>
+        <w:pStyle w:val="ListParagraph"/>
+        <w:numPr>
+          <w:ilvl w:val="0"/>
+          <w:numId w:val="4"/>
+        </w:numPr>
+      </w:pPr>
+      <w:r>
+        <w:t>Styrkeberegninger med FBD som bestemte</w:t>
+      </w:r>
+      <w:r>
+        <w:t xml:space="preserve"> </w:t>
+      </w:r>
+      <w:r>
+        <w:t>motorer</w:t>
+      </w:r>
+    </w:p>
+    <w:p>
+      <w:pPr>
+        <w:pStyle w:val="ListParagraph"/>
+        <w:numPr>
+          <w:ilvl w:val="0"/>
+          <w:numId w:val="4"/>
+        </w:numPr>
+      </w:pPr>
+      <w:r>
+        <w:t xml:space="preserve">Design i </w:t>
+      </w:r>
+      <w:proofErr w:type="spellStart"/>
+      <w:r>
+        <w:t>solidworks</w:t>
+      </w:r>
+      <w:proofErr w:type="spellEnd"/>
+    </w:p>
+    <w:p>
+      <w:pPr>
+        <w:pStyle w:val="ListParagraph"/>
+        <w:numPr>
+          <w:ilvl w:val="0"/>
+          <w:numId w:val="4"/>
+        </w:numPr>
+      </w:pPr>
+      <w:r>
+        <w:lastRenderedPageBreak/>
+        <w:t>Styrkeberegninger og materialvalg for hver del</w:t>
+      </w:r>
+    </w:p>
+    <w:p>
+      <w:pPr>
+        <w:pStyle w:val="ListParagraph"/>
+        <w:numPr>
+          <w:ilvl w:val="0"/>
+          <w:numId w:val="4"/>
+        </w:numPr>
+      </w:pPr>
+      <w:r>
+        <w:t xml:space="preserve">Software design i deler: Starte med enkel kommunikasjon mellom </w:t>
+      </w:r>
+      <w:proofErr w:type="spellStart"/>
+      <w:r>
+        <w:t>Loomo</w:t>
+      </w:r>
+      <w:proofErr w:type="spellEnd"/>
       <w:r>
         <w:t xml:space="preserve"> og </w:t>
       </w:r>
-    </w:p>
-    <w:p>
-      <w:proofErr w:type="spellStart"/>
-      <w:r>
-        <w:t>Coding</w:t>
-      </w:r>
-      <w:proofErr w:type="spellEnd"/>
-    </w:p>
-    <w:p>
-      <w:pPr>
-        <w:pStyle w:val="ListParagraph"/>
-        <w:numPr>
-          <w:ilvl w:val="0"/>
-          <w:numId w:val="1"/>
-        </w:numPr>
-      </w:pPr>
-      <w:r>
-        <w:t>Koding i C++</w:t>
-      </w:r>
-    </w:p>
-    <w:p>
-      <w:pPr>
-        <w:pStyle w:val="ListParagraph"/>
-        <w:numPr>
-          <w:ilvl w:val="0"/>
-          <w:numId w:val="1"/>
-        </w:numPr>
-      </w:pPr>
-      <w:r>
-        <w:t>Android studios</w:t>
+      <w:proofErr w:type="spellStart"/>
+      <w:r>
+        <w:t>arduino</w:t>
+      </w:r>
+      <w:proofErr w:type="spellEnd"/>
+      <w:r>
+        <w:t xml:space="preserve">, så lage program for kontroll av motorer, så lage for lesing av sensorer. Så få de til å jobbe sammen. </w:t>
+      </w:r>
+    </w:p>
+    <w:p>
+      <w:pPr>
+        <w:pStyle w:val="ListParagraph"/>
+        <w:numPr>
+          <w:ilvl w:val="0"/>
+          <w:numId w:val="4"/>
+        </w:numPr>
+      </w:pPr>
+      <w:r>
+        <w:t>GitHub</w:t>
       </w:r>
     </w:p>
     <w:p/>
@@ -285,108 +452,6 @@
         <w:pStyle w:val="Title"/>
       </w:pPr>
       <w:r>
-        <w:t>Metode</w:t>
-      </w:r>
-    </w:p>
-    <w:p>
-      <w:pPr>
-        <w:pStyle w:val="ListParagraph"/>
-        <w:numPr>
-          <w:ilvl w:val="0"/>
-          <w:numId w:val="4"/>
-        </w:numPr>
-      </w:pPr>
-      <w:r>
-        <w:t>Produktanalyse</w:t>
-      </w:r>
-    </w:p>
-    <w:p>
-      <w:pPr>
-        <w:pStyle w:val="ListParagraph"/>
-        <w:numPr>
-          <w:ilvl w:val="0"/>
-          <w:numId w:val="4"/>
-        </w:numPr>
-      </w:pPr>
-      <w:r>
-        <w:t>Styrkeberegninger med FBD som bestemte</w:t>
-      </w:r>
-      <w:r>
-        <w:t xml:space="preserve"> </w:t>
-      </w:r>
-      <w:r>
-        <w:t>m</w:t>
-      </w:r>
-      <w:r>
-        <w:t>otor</w:t>
-      </w:r>
-      <w:r>
-        <w:t>er</w:t>
-      </w:r>
-    </w:p>
-    <w:p>
-      <w:pPr>
-        <w:pStyle w:val="ListParagraph"/>
-        <w:numPr>
-          <w:ilvl w:val="0"/>
-          <w:numId w:val="4"/>
-        </w:numPr>
-      </w:pPr>
-      <w:r>
-        <w:t xml:space="preserve">Design i </w:t>
-      </w:r>
-      <w:proofErr w:type="spellStart"/>
-      <w:r>
-        <w:t>solidworks</w:t>
-      </w:r>
-      <w:proofErr w:type="spellEnd"/>
-    </w:p>
-    <w:p>
-      <w:pPr>
-        <w:pStyle w:val="ListParagraph"/>
-        <w:numPr>
-          <w:ilvl w:val="0"/>
-          <w:numId w:val="4"/>
-        </w:numPr>
-      </w:pPr>
-      <w:r>
-        <w:t>Styrkeberegninger og materialvalg for hver del</w:t>
-      </w:r>
-    </w:p>
-    <w:p>
-      <w:pPr>
-        <w:pStyle w:val="ListParagraph"/>
-        <w:numPr>
-          <w:ilvl w:val="0"/>
-          <w:numId w:val="4"/>
-        </w:numPr>
-      </w:pPr>
-      <w:r>
-        <w:t xml:space="preserve">Software design i deler: Starte med enkel kommunikasjon mellom </w:t>
-      </w:r>
-      <w:proofErr w:type="spellStart"/>
-      <w:r>
-        <w:t>Loomo</w:t>
-      </w:r>
-      <w:proofErr w:type="spellEnd"/>
-      <w:r>
-        <w:t xml:space="preserve"> og </w:t>
-      </w:r>
-      <w:proofErr w:type="spellStart"/>
-      <w:r>
-        <w:t>arduino</w:t>
-      </w:r>
-      <w:proofErr w:type="spellEnd"/>
-      <w:r>
-        <w:t xml:space="preserve">, så lage program for kontroll av motorer, så lage for lesing av sensorer. Så få de til å jobbe sammen. </w:t>
-      </w:r>
-    </w:p>
-    <w:p/>
-    <w:p>
-      <w:pPr>
-        <w:pStyle w:val="Title"/>
-      </w:pPr>
-      <w:r>
         <w:t>Resultater</w:t>
       </w:r>
     </w:p>
@@ -399,15 +464,15 @@
         </w:numPr>
       </w:pPr>
       <w:r>
-        <w:t xml:space="preserve">PID kurver for styring av alle ledd </w:t>
+        <w:t xml:space="preserve">PID kurver for styring av alle ledd (uten last siden vi ikke fikk tid til å montere armen før innlevering (kanskje med </w:t>
       </w:r>
       <w:proofErr w:type="gramStart"/>
       <w:r>
-        <w:t>( uten</w:t>
+        <w:t>last</w:t>
       </w:r>
       <w:proofErr w:type="gramEnd"/>
       <w:r>
-        <w:t xml:space="preserve"> last siden vi ikke fikk tid til å montere armen før innlevering (kanskje med last men da må vi kjappe oss noe helt vilt)</w:t>
+        <w:t xml:space="preserve"> men da må vi kjappe oss noe helt vilt)</w:t>
       </w:r>
     </w:p>
     <w:p>
@@ -419,7 +484,6 @@
         </w:numPr>
       </w:pPr>
       <w:r>
-        <w:lastRenderedPageBreak/>
         <w:t>Tegninger av deler kanskje?</w:t>
       </w:r>
     </w:p>
@@ -515,6 +579,400 @@
       <w:pPr>
         <w:pStyle w:val="Title"/>
       </w:pPr>
+      <w:r>
+        <w:t>Diskusjon</w:t>
+      </w:r>
+    </w:p>
+    <w:p>
+      <w:pPr>
+        <w:pStyle w:val="ListParagraph"/>
+        <w:numPr>
+          <w:ilvl w:val="0"/>
+          <w:numId w:val="6"/>
+        </w:numPr>
+      </w:pPr>
+      <w:r>
+        <w:t>Valgene vi gjorde</w:t>
+      </w:r>
+    </w:p>
+    <w:p>
+      <w:pPr>
+        <w:pStyle w:val="ListParagraph"/>
+        <w:numPr>
+          <w:ilvl w:val="1"/>
+          <w:numId w:val="6"/>
+        </w:numPr>
+      </w:pPr>
+      <w:r>
+        <w:t>Hullplasseringer</w:t>
+      </w:r>
+    </w:p>
+    <w:p>
+      <w:pPr>
+        <w:pStyle w:val="ListParagraph"/>
+        <w:numPr>
+          <w:ilvl w:val="1"/>
+          <w:numId w:val="6"/>
+        </w:numPr>
+      </w:pPr>
+      <w:r>
+        <w:t>Geometri på de svakeste punktene</w:t>
+      </w:r>
+    </w:p>
+    <w:p>
+      <w:pPr>
+        <w:pStyle w:val="ListParagraph"/>
+        <w:numPr>
+          <w:ilvl w:val="1"/>
+          <w:numId w:val="6"/>
+        </w:numPr>
+      </w:pPr>
+      <w:r>
+        <w:t>Materialvalg i delene</w:t>
+      </w:r>
+    </w:p>
+    <w:p>
+      <w:pPr>
+        <w:pStyle w:val="ListParagraph"/>
+        <w:numPr>
+          <w:ilvl w:val="1"/>
+          <w:numId w:val="6"/>
+        </w:numPr>
+      </w:pPr>
+      <w:r>
+        <w:t>Plassering av armen slik at man fortsatt kan stå på roboten uten å demontere armen, men samtidig få til et sterkt og så balansert som mulig design</w:t>
+      </w:r>
+    </w:p>
+    <w:p>
+      <w:pPr>
+        <w:pStyle w:val="ListParagraph"/>
+        <w:numPr>
+          <w:ilvl w:val="1"/>
+          <w:numId w:val="6"/>
+        </w:numPr>
+      </w:pPr>
+      <w:proofErr w:type="spellStart"/>
+      <w:r>
+        <w:t>Bearing</w:t>
+      </w:r>
+      <w:proofErr w:type="spellEnd"/>
+      <w:r>
+        <w:t xml:space="preserve"> valg </w:t>
+      </w:r>
+    </w:p>
+    <w:p>
+      <w:pPr>
+        <w:pStyle w:val="ListParagraph"/>
+        <w:numPr>
+          <w:ilvl w:val="1"/>
+          <w:numId w:val="6"/>
+        </w:numPr>
+      </w:pPr>
+      <w:r>
+        <w:t xml:space="preserve">Worm gir motor, belte </w:t>
+      </w:r>
+      <w:proofErr w:type="spellStart"/>
+      <w:r>
+        <w:t>pulley</w:t>
+      </w:r>
+      <w:proofErr w:type="spellEnd"/>
+      <w:r>
+        <w:t xml:space="preserve"> innerst</w:t>
+      </w:r>
+    </w:p>
+    <w:p>
+      <w:pPr>
+        <w:pStyle w:val="ListParagraph"/>
+        <w:numPr>
+          <w:ilvl w:val="0"/>
+          <w:numId w:val="6"/>
+        </w:numPr>
+      </w:pPr>
+      <w:r>
+        <w:t>Hva ville vi gjort annerledes</w:t>
+      </w:r>
+    </w:p>
+    <w:p>
+      <w:pPr>
+        <w:pStyle w:val="ListParagraph"/>
+        <w:numPr>
+          <w:ilvl w:val="1"/>
+          <w:numId w:val="6"/>
+        </w:numPr>
+      </w:pPr>
+      <w:r>
+        <w:t>Simplere geometri</w:t>
+      </w:r>
+    </w:p>
+    <w:p>
+      <w:pPr>
+        <w:pStyle w:val="ListParagraph"/>
+        <w:numPr>
+          <w:ilvl w:val="1"/>
+          <w:numId w:val="6"/>
+        </w:numPr>
+      </w:pPr>
+      <w:r>
+        <w:t>Standardiserte deler</w:t>
+      </w:r>
+    </w:p>
+    <w:p>
+      <w:pPr>
+        <w:pStyle w:val="ListParagraph"/>
+        <w:numPr>
+          <w:ilvl w:val="1"/>
+          <w:numId w:val="6"/>
+        </w:numPr>
+      </w:pPr>
+      <w:r>
+        <w:t>Bedre klaringer</w:t>
+      </w:r>
+    </w:p>
+    <w:p>
+      <w:pPr>
+        <w:pStyle w:val="ListParagraph"/>
+        <w:numPr>
+          <w:ilvl w:val="1"/>
+          <w:numId w:val="6"/>
+        </w:numPr>
+      </w:pPr>
+      <w:r>
+        <w:t xml:space="preserve">Sette alle M-hull til </w:t>
+      </w:r>
+      <w:proofErr w:type="spellStart"/>
+      <w:r>
+        <w:t>utborringsdimmensjon</w:t>
+      </w:r>
+      <w:proofErr w:type="spellEnd"/>
+      <w:r>
+        <w:t xml:space="preserve"> slik at hvis det gjøres en feil, blir det mulig å gjenge opp senere</w:t>
+      </w:r>
+    </w:p>
+    <w:p>
+      <w:pPr>
+        <w:pStyle w:val="ListParagraph"/>
+        <w:numPr>
+          <w:ilvl w:val="1"/>
+          <w:numId w:val="6"/>
+        </w:numPr>
+      </w:pPr>
+      <w:r>
+        <w:t xml:space="preserve">For å gjøre prosjektet enklere burde nok fokuset vært å få armen til å fungere istedenfor at den skal se fin ut og ligne på en </w:t>
+      </w:r>
+      <w:proofErr w:type="spellStart"/>
+      <w:r>
+        <w:t>menneskearm</w:t>
+      </w:r>
+      <w:proofErr w:type="spellEnd"/>
+    </w:p>
+    <w:p>
+      <w:pPr>
+        <w:pStyle w:val="ListParagraph"/>
+        <w:numPr>
+          <w:ilvl w:val="1"/>
+          <w:numId w:val="6"/>
+        </w:numPr>
+      </w:pPr>
+      <w:r>
+        <w:t>Prosjektet krevde nok minst en person til for å få et komplett prosjekt</w:t>
+      </w:r>
+    </w:p>
+    <w:p>
+      <w:pPr>
+        <w:pStyle w:val="ListParagraph"/>
+        <w:numPr>
+          <w:ilvl w:val="1"/>
+          <w:numId w:val="6"/>
+        </w:numPr>
+      </w:pPr>
+      <w:r>
+        <w:t xml:space="preserve">Gjort </w:t>
+      </w:r>
+      <w:proofErr w:type="spellStart"/>
+      <w:r>
+        <w:t>huben</w:t>
+      </w:r>
+      <w:proofErr w:type="spellEnd"/>
+      <w:r>
+        <w:t xml:space="preserve"> litt mer tilgjengelig</w:t>
+      </w:r>
+    </w:p>
+    <w:p>
+      <w:pPr>
+        <w:pStyle w:val="ListParagraph"/>
+        <w:numPr>
+          <w:ilvl w:val="1"/>
+          <w:numId w:val="6"/>
+        </w:numPr>
+      </w:pPr>
+      <w:r>
+        <w:t xml:space="preserve">Laget en </w:t>
+      </w:r>
+      <w:proofErr w:type="spellStart"/>
+      <w:r>
+        <w:t>assebly</w:t>
+      </w:r>
+      <w:proofErr w:type="spellEnd"/>
+      <w:r>
+        <w:t xml:space="preserve"> for hver del også satt </w:t>
+      </w:r>
+      <w:proofErr w:type="spellStart"/>
+      <w:r>
+        <w:t>assembliene</w:t>
+      </w:r>
+      <w:proofErr w:type="spellEnd"/>
+      <w:r>
+        <w:t xml:space="preserve"> sammen i en stor </w:t>
+      </w:r>
+      <w:proofErr w:type="spellStart"/>
+      <w:r>
+        <w:t>assembly</w:t>
+      </w:r>
+      <w:proofErr w:type="spellEnd"/>
+      <w:r>
+        <w:t xml:space="preserve"> istedenfor at de er som en russisk dukke inni, inni, inni, inni.</w:t>
+      </w:r>
+    </w:p>
+    <w:p>
+      <w:pPr>
+        <w:pStyle w:val="ListParagraph"/>
+        <w:numPr>
+          <w:ilvl w:val="0"/>
+          <w:numId w:val="6"/>
+        </w:numPr>
+      </w:pPr>
+      <w:proofErr w:type="spellStart"/>
+      <w:r>
+        <w:t>Future</w:t>
+      </w:r>
+      <w:proofErr w:type="spellEnd"/>
+      <w:r>
+        <w:t xml:space="preserve"> </w:t>
+      </w:r>
+      <w:proofErr w:type="spellStart"/>
+      <w:r>
+        <w:t>work</w:t>
+      </w:r>
+      <w:proofErr w:type="spellEnd"/>
+      <w:r>
+        <w:t xml:space="preserve"> (egen seksjon kanskje?)</w:t>
+      </w:r>
+    </w:p>
+    <w:p>
+      <w:pPr>
+        <w:pStyle w:val="ListParagraph"/>
+        <w:numPr>
+          <w:ilvl w:val="1"/>
+          <w:numId w:val="6"/>
+        </w:numPr>
+      </w:pPr>
+      <w:r>
+        <w:t>Kontroll av arm</w:t>
+      </w:r>
+    </w:p>
+    <w:p>
+      <w:pPr>
+        <w:pStyle w:val="ListParagraph"/>
+        <w:numPr>
+          <w:ilvl w:val="1"/>
+          <w:numId w:val="6"/>
+        </w:numPr>
+      </w:pPr>
+      <w:r>
+        <w:t xml:space="preserve">Styring av arm </w:t>
+      </w:r>
+      <w:r>
+        <w:t xml:space="preserve">med </w:t>
+      </w:r>
+      <w:proofErr w:type="spellStart"/>
+      <w:r>
+        <w:t>loomo</w:t>
+      </w:r>
+      <w:proofErr w:type="spellEnd"/>
+      <w:r>
+        <w:t xml:space="preserve"> ved bruk av </w:t>
+      </w:r>
+      <w:proofErr w:type="spellStart"/>
+      <w:r>
+        <w:t>machine</w:t>
+      </w:r>
+      <w:proofErr w:type="spellEnd"/>
+      <w:r>
+        <w:t xml:space="preserve"> </w:t>
+      </w:r>
+      <w:proofErr w:type="spellStart"/>
+      <w:r>
+        <w:t>vision</w:t>
+      </w:r>
+      <w:proofErr w:type="spellEnd"/>
+      <w:r>
+        <w:t xml:space="preserve"> </w:t>
+      </w:r>
+    </w:p>
+    <w:p>
+      <w:pPr>
+        <w:pStyle w:val="ListParagraph"/>
+        <w:numPr>
+          <w:ilvl w:val="1"/>
+          <w:numId w:val="6"/>
+        </w:numPr>
+      </w:pPr>
+      <w:r>
+        <w:t>Navigering</w:t>
+      </w:r>
+    </w:p>
+    <w:p>
+      <w:pPr>
+        <w:pStyle w:val="ListParagraph"/>
+        <w:numPr>
+          <w:ilvl w:val="1"/>
+          <w:numId w:val="6"/>
+        </w:numPr>
+      </w:pPr>
+      <w:r>
+        <w:lastRenderedPageBreak/>
+        <w:t>Designe deksel</w:t>
+      </w:r>
+    </w:p>
+    <w:p>
+      <w:pPr>
+        <w:pStyle w:val="ListParagraph"/>
+        <w:numPr>
+          <w:ilvl w:val="1"/>
+          <w:numId w:val="6"/>
+        </w:numPr>
+      </w:pPr>
+      <w:r>
+        <w:t xml:space="preserve">Design </w:t>
+      </w:r>
+      <w:proofErr w:type="spellStart"/>
+      <w:r>
+        <w:t>e.e</w:t>
+      </w:r>
+      <w:proofErr w:type="spellEnd"/>
+    </w:p>
+    <w:p>
+      <w:pPr>
+        <w:pStyle w:val="ListParagraph"/>
+        <w:numPr>
+          <w:ilvl w:val="1"/>
+          <w:numId w:val="6"/>
+        </w:numPr>
+      </w:pPr>
+    </w:p>
+    <w:p>
+      <w:pPr>
+        <w:pStyle w:val="ListParagraph"/>
+        <w:numPr>
+          <w:ilvl w:val="0"/>
+          <w:numId w:val="6"/>
+        </w:numPr>
+      </w:pPr>
+    </w:p>
+    <w:p>
+      <w:pPr>
+        <w:pStyle w:val="Title"/>
+      </w:pPr>
       <w:proofErr w:type="spellStart"/>
       <w:r>
         <w:t>Todo</w:t>
@@ -683,6 +1141,9 @@
       <w:r>
         <w:t xml:space="preserve"> (Simon og Oliver skal det)?</w:t>
       </w:r>
+      <w:r>
+        <w:t xml:space="preserve"> Ja det kan vi, kan snakke litt gjennom dette.</w:t>
+      </w:r>
     </w:p>
     <w:p>
       <w:pPr>
@@ -695,6 +1156,9 @@
       <w:r>
         <w:t>Hvor lang burde rapporten være?</w:t>
       </w:r>
+      <w:r>
+        <w:t xml:space="preserve"> Vanskelig å si, 50-200 sider</w:t>
+      </w:r>
     </w:p>
     <w:p>
       <w:pPr>
@@ -706,6 +1170,28 @@
       </w:pPr>
       <w:r>
         <w:t>Er det viktig at vi lager tegninger for alle delene vi lager?</w:t>
+      </w:r>
+      <w:r>
+        <w:t xml:space="preserve"> Nei det er ikke nødvendigvis viktig</w:t>
+      </w:r>
+      <w:r>
+        <w:t xml:space="preserve"> hvis det skal 3D </w:t>
+      </w:r>
+      <w:proofErr w:type="spellStart"/>
+      <w:r>
+        <w:t>printes</w:t>
+      </w:r>
+      <w:proofErr w:type="spellEnd"/>
+      <w:r>
+        <w:t xml:space="preserve">, må ha general arrangement tegninger og </w:t>
+      </w:r>
+      <w:proofErr w:type="spellStart"/>
+      <w:r>
+        <w:t>assembly</w:t>
+      </w:r>
+      <w:proofErr w:type="spellEnd"/>
+      <w:r>
+        <w:t xml:space="preserve"> tegninger bruk notes</w:t>
       </w:r>
     </w:p>
     <w:p>
@@ -742,6 +1228,119 @@
 <file path=word/numbering.xml><?xml version="1.0" encoding="utf-8"?>
 <w:numbering xmlns:wpc="http://schemas.microsoft.com/office/word/2010/wordprocessingCanvas" xmlns:cx="http://schemas.microsoft.com/office/drawing/2014/chartex" xmlns:cx1="http://schemas.microsoft.com/office/drawing/2015/9/8/chartex" xmlns:cx2="http://schemas.microsoft.com/office/drawing/2015/10/21/chartex" xmlns:cx3="http://schemas.microsoft.com/office/drawing/2016/5/9/chartex" xmlns:cx4="http://schemas.microsoft.com/office/drawing/2016/5/10/chartex" xmlns:cx5="http://schemas.microsoft.com/office/drawing/2016/5/11/chartex" xmlns:cx6="http://schemas.microsoft.com/office/drawing/2016/5/12/chartex" xmlns:cx7="http://schemas.microsoft.com/office/drawing/2016/5/13/chartex" xmlns:cx8="http://schemas.microsoft.com/office/drawing/2016/5/14/chartex" xmlns:mc="http://schemas.openxmlformats.org/markup-compatibility/2006" xmlns:aink="http://schemas.microsoft.com/office/drawing/2016/ink" xmlns:am3d="http://schemas.microsoft.com/office/drawing/2017/model3d" xmlns:o="urn:schemas-microsoft-com:office:office" xmlns:oel="http://schemas.microsoft.com/office/2019/extlst" xmlns:r="http://schemas.openxmlformats.org/officeDocument/2006/relationships" xmlns:m="http://schemas.openxmlformats.org/officeDocument/2006/math" xmlns:v="urn:schemas-microsoft-com:vml" xmlns:wp14="http://schemas.microsoft.com/office/word/2010/wordprocessingDrawing" xmlns:wp="http://schemas.openxmlformats.org/drawingml/2006/wordprocessingDrawing" xmlns:w10="urn:schemas-microsoft-com:office:word" xmlns:w="http://schemas.openxmlformats.org/wordprocessingml/2006/main" xmlns:w14="http://schemas.microsoft.com/office/word/2010/wordml" xmlns:w15="http://schemas.microsoft.com/office/word/2012/wordml" xmlns:w16cex="http://schemas.microsoft.com/office/word/2018/wordml/cex" xmlns:w16cid="http://schemas.microsoft.com/office/word/2016/wordml/cid" xmlns:w16="http://schemas.microsoft.com/office/word/2018/wordml" xmlns:w16du="http://schemas.microsoft.com/office/word/2023/wordml/word16du" xmlns:w16sdtdh="http://schemas.microsoft.com/office/word/2020/wordml/sdtdatahash" xmlns:w16se="http://schemas.microsoft.com/office/word/2015/wordml/symex" xmlns:wpg="http://schemas.microsoft.com/office/word/2010/wordprocessingGroup" xmlns:wpi="http://schemas.microsoft.com/office/word/2010/wordprocessingInk" xmlns:wne="http://schemas.microsoft.com/office/word/2006/wordml" xmlns:wps="http://schemas.microsoft.com/office/word/2010/wordprocessingShape" mc:Ignorable="w14 w15 w16se w16cid w16 w16cex w16sdtdh wp14">
   <w:abstractNum w:abstractNumId="0" w15:restartNumberingAfterBreak="0">
+    <w:nsid w:val="05507AB9"/>
+    <w:multiLevelType w:val="hybridMultilevel"/>
+    <w:tmpl w:val="A78E778C"/>
+    <w:lvl w:ilvl="0" w:tplc="04090001">
+      <w:start w:val="1"/>
+      <w:numFmt w:val="bullet"/>
+      <w:lvlText w:val=""/>
+      <w:lvlJc w:val="left"/>
+      <w:pPr>
+        <w:ind w:left="720" w:hanging="360"/>
+      </w:pPr>
+      <w:rPr>
+        <w:rFonts w:ascii="Symbol" w:hAnsi="Symbol" w:hint="default"/>
+      </w:rPr>
+    </w:lvl>
+    <w:lvl w:ilvl="1" w:tplc="04090003" w:tentative="1">
+      <w:start w:val="1"/>
+      <w:numFmt w:val="bullet"/>
+      <w:lvlText w:val="o"/>
+      <w:lvlJc w:val="left"/>
+      <w:pPr>
+        <w:ind w:left="1440" w:hanging="360"/>
+      </w:pPr>
+      <w:rPr>
+        <w:rFonts w:ascii="Courier New" w:hAnsi="Courier New" w:cs="Courier New" w:hint="default"/>
+      </w:rPr>
+    </w:lvl>
+    <w:lvl w:ilvl="2" w:tplc="04090005" w:tentative="1">
+      <w:start w:val="1"/>
+      <w:numFmt w:val="bullet"/>
+      <w:lvlText w:val=""/>
+      <w:lvlJc w:val="left"/>
+      <w:pPr>
+        <w:ind w:left="2160" w:hanging="360"/>
+      </w:pPr>
+      <w:rPr>
+        <w:rFonts w:ascii="Wingdings" w:hAnsi="Wingdings" w:hint="default"/>
+      </w:rPr>
+    </w:lvl>
+    <w:lvl w:ilvl="3" w:tplc="04090001" w:tentative="1">
+      <w:start w:val="1"/>
+      <w:numFmt w:val="bullet"/>
+      <w:lvlText w:val=""/>
+      <w:lvlJc w:val="left"/>
+      <w:pPr>
+        <w:ind w:left="2880" w:hanging="360"/>
+      </w:pPr>
+      <w:rPr>
+        <w:rFonts w:ascii="Symbol" w:hAnsi="Symbol" w:hint="default"/>
+      </w:rPr>
+    </w:lvl>
+    <w:lvl w:ilvl="4" w:tplc="04090003" w:tentative="1">
+      <w:start w:val="1"/>
+      <w:numFmt w:val="bullet"/>
+      <w:lvlText w:val="o"/>
+      <w:lvlJc w:val="left"/>
+      <w:pPr>
+        <w:ind w:left="3600" w:hanging="360"/>
+      </w:pPr>
+      <w:rPr>
+        <w:rFonts w:ascii="Courier New" w:hAnsi="Courier New" w:cs="Courier New" w:hint="default"/>
+      </w:rPr>
+    </w:lvl>
+    <w:lvl w:ilvl="5" w:tplc="04090005" w:tentative="1">
+      <w:start w:val="1"/>
+      <w:numFmt w:val="bullet"/>
+      <w:lvlText w:val=""/>
+      <w:lvlJc w:val="left"/>
+      <w:pPr>
+        <w:ind w:left="4320" w:hanging="360"/>
+      </w:pPr>
+      <w:rPr>
+        <w:rFonts w:ascii="Wingdings" w:hAnsi="Wingdings" w:hint="default"/>
+      </w:rPr>
+    </w:lvl>
+    <w:lvl w:ilvl="6" w:tplc="04090001" w:tentative="1">
+      <w:start w:val="1"/>
+      <w:numFmt w:val="bullet"/>
+      <w:lvlText w:val=""/>
+      <w:lvlJc w:val="left"/>
+      <w:pPr>
+        <w:ind w:left="5040" w:hanging="360"/>
+      </w:pPr>
+      <w:rPr>
+        <w:rFonts w:ascii="Symbol" w:hAnsi="Symbol" w:hint="default"/>
+      </w:rPr>
+    </w:lvl>
+    <w:lvl w:ilvl="7" w:tplc="04090003" w:tentative="1">
+      <w:start w:val="1"/>
+      <w:numFmt w:val="bullet"/>
+      <w:lvlText w:val="o"/>
+      <w:lvlJc w:val="left"/>
+      <w:pPr>
+        <w:ind w:left="5760" w:hanging="360"/>
+      </w:pPr>
+      <w:rPr>
+        <w:rFonts w:ascii="Courier New" w:hAnsi="Courier New" w:cs="Courier New" w:hint="default"/>
+      </w:rPr>
+    </w:lvl>
+    <w:lvl w:ilvl="8" w:tplc="04090005" w:tentative="1">
+      <w:start w:val="1"/>
+      <w:numFmt w:val="bullet"/>
+      <w:lvlText w:val=""/>
+      <w:lvlJc w:val="left"/>
+      <w:pPr>
+        <w:ind w:left="6480" w:hanging="360"/>
+      </w:pPr>
+      <w:rPr>
+        <w:rFonts w:ascii="Wingdings" w:hAnsi="Wingdings" w:hint="default"/>
+      </w:rPr>
+    </w:lvl>
+  </w:abstractNum>
+  <w:abstractNum w:abstractNumId="1" w15:restartNumberingAfterBreak="0">
     <w:nsid w:val="2B62136E"/>
     <w:multiLevelType w:val="hybridMultilevel"/>
     <w:tmpl w:val="359E6B40"/>
@@ -854,7 +1453,233 @@
       </w:rPr>
     </w:lvl>
   </w:abstractNum>
-  <w:abstractNum w:abstractNumId="1" w15:restartNumberingAfterBreak="0">
+  <w:abstractNum w:abstractNumId="2" w15:restartNumberingAfterBreak="0">
+    <w:nsid w:val="2E2A4D7E"/>
+    <w:multiLevelType w:val="hybridMultilevel"/>
+    <w:tmpl w:val="497C7FB4"/>
+    <w:lvl w:ilvl="0" w:tplc="04090001">
+      <w:start w:val="1"/>
+      <w:numFmt w:val="bullet"/>
+      <w:lvlText w:val=""/>
+      <w:lvlJc w:val="left"/>
+      <w:pPr>
+        <w:ind w:left="720" w:hanging="360"/>
+      </w:pPr>
+      <w:rPr>
+        <w:rFonts w:ascii="Symbol" w:hAnsi="Symbol" w:hint="default"/>
+      </w:rPr>
+    </w:lvl>
+    <w:lvl w:ilvl="1" w:tplc="04090003" w:tentative="1">
+      <w:start w:val="1"/>
+      <w:numFmt w:val="bullet"/>
+      <w:lvlText w:val="o"/>
+      <w:lvlJc w:val="left"/>
+      <w:pPr>
+        <w:ind w:left="1440" w:hanging="360"/>
+      </w:pPr>
+      <w:rPr>
+        <w:rFonts w:ascii="Courier New" w:hAnsi="Courier New" w:cs="Courier New" w:hint="default"/>
+      </w:rPr>
+    </w:lvl>
+    <w:lvl w:ilvl="2" w:tplc="04090005" w:tentative="1">
+      <w:start w:val="1"/>
+      <w:numFmt w:val="bullet"/>
+      <w:lvlText w:val=""/>
+      <w:lvlJc w:val="left"/>
+      <w:pPr>
+        <w:ind w:left="2160" w:hanging="360"/>
+      </w:pPr>
+      <w:rPr>
+        <w:rFonts w:ascii="Wingdings" w:hAnsi="Wingdings" w:hint="default"/>
+      </w:rPr>
+    </w:lvl>
+    <w:lvl w:ilvl="3" w:tplc="04090001" w:tentative="1">
+      <w:start w:val="1"/>
+      <w:numFmt w:val="bullet"/>
+      <w:lvlText w:val=""/>
+      <w:lvlJc w:val="left"/>
+      <w:pPr>
+        <w:ind w:left="2880" w:hanging="360"/>
+      </w:pPr>
+      <w:rPr>
+        <w:rFonts w:ascii="Symbol" w:hAnsi="Symbol" w:hint="default"/>
+      </w:rPr>
+    </w:lvl>
+    <w:lvl w:ilvl="4" w:tplc="04090003" w:tentative="1">
+      <w:start w:val="1"/>
+      <w:numFmt w:val="bullet"/>
+      <w:lvlText w:val="o"/>
+      <w:lvlJc w:val="left"/>
+      <w:pPr>
+        <w:ind w:left="3600" w:hanging="360"/>
+      </w:pPr>
+      <w:rPr>
+        <w:rFonts w:ascii="Courier New" w:hAnsi="Courier New" w:cs="Courier New" w:hint="default"/>
+      </w:rPr>
+    </w:lvl>
+    <w:lvl w:ilvl="5" w:tplc="04090005" w:tentative="1">
+      <w:start w:val="1"/>
+      <w:numFmt w:val="bullet"/>
+      <w:lvlText w:val=""/>
+      <w:lvlJc w:val="left"/>
+      <w:pPr>
+        <w:ind w:left="4320" w:hanging="360"/>
+      </w:pPr>
+      <w:rPr>
+        <w:rFonts w:ascii="Wingdings" w:hAnsi="Wingdings" w:hint="default"/>
+      </w:rPr>
+    </w:lvl>
+    <w:lvl w:ilvl="6" w:tplc="04090001" w:tentative="1">
+      <w:start w:val="1"/>
+      <w:numFmt w:val="bullet"/>
+      <w:lvlText w:val=""/>
+      <w:lvlJc w:val="left"/>
+      <w:pPr>
+        <w:ind w:left="5040" w:hanging="360"/>
+      </w:pPr>
+      <w:rPr>
+        <w:rFonts w:ascii="Symbol" w:hAnsi="Symbol" w:hint="default"/>
+      </w:rPr>
+    </w:lvl>
+    <w:lvl w:ilvl="7" w:tplc="04090003" w:tentative="1">
+      <w:start w:val="1"/>
+      <w:numFmt w:val="bullet"/>
+      <w:lvlText w:val="o"/>
+      <w:lvlJc w:val="left"/>
+      <w:pPr>
+        <w:ind w:left="5760" w:hanging="360"/>
+      </w:pPr>
+      <w:rPr>
+        <w:rFonts w:ascii="Courier New" w:hAnsi="Courier New" w:cs="Courier New" w:hint="default"/>
+      </w:rPr>
+    </w:lvl>
+    <w:lvl w:ilvl="8" w:tplc="04090005" w:tentative="1">
+      <w:start w:val="1"/>
+      <w:numFmt w:val="bullet"/>
+      <w:lvlText w:val=""/>
+      <w:lvlJc w:val="left"/>
+      <w:pPr>
+        <w:ind w:left="6480" w:hanging="360"/>
+      </w:pPr>
+      <w:rPr>
+        <w:rFonts w:ascii="Wingdings" w:hAnsi="Wingdings" w:hint="default"/>
+      </w:rPr>
+    </w:lvl>
+  </w:abstractNum>
+  <w:abstractNum w:abstractNumId="3" w15:restartNumberingAfterBreak="0">
+    <w:nsid w:val="32831AA3"/>
+    <w:multiLevelType w:val="hybridMultilevel"/>
+    <w:tmpl w:val="25BE35C4"/>
+    <w:lvl w:ilvl="0" w:tplc="04090001">
+      <w:start w:val="1"/>
+      <w:numFmt w:val="bullet"/>
+      <w:lvlText w:val=""/>
+      <w:lvlJc w:val="left"/>
+      <w:pPr>
+        <w:ind w:left="720" w:hanging="360"/>
+      </w:pPr>
+      <w:rPr>
+        <w:rFonts w:ascii="Symbol" w:hAnsi="Symbol" w:hint="default"/>
+      </w:rPr>
+    </w:lvl>
+    <w:lvl w:ilvl="1" w:tplc="04090003">
+      <w:start w:val="1"/>
+      <w:numFmt w:val="bullet"/>
+      <w:lvlText w:val="o"/>
+      <w:lvlJc w:val="left"/>
+      <w:pPr>
+        <w:ind w:left="1440" w:hanging="360"/>
+      </w:pPr>
+      <w:rPr>
+        <w:rFonts w:ascii="Courier New" w:hAnsi="Courier New" w:cs="Courier New" w:hint="default"/>
+      </w:rPr>
+    </w:lvl>
+    <w:lvl w:ilvl="2" w:tplc="04090005">
+      <w:start w:val="1"/>
+      <w:numFmt w:val="bullet"/>
+      <w:lvlText w:val=""/>
+      <w:lvlJc w:val="left"/>
+      <w:pPr>
+        <w:ind w:left="2160" w:hanging="360"/>
+      </w:pPr>
+      <w:rPr>
+        <w:rFonts w:ascii="Wingdings" w:hAnsi="Wingdings" w:hint="default"/>
+      </w:rPr>
+    </w:lvl>
+    <w:lvl w:ilvl="3" w:tplc="04090001" w:tentative="1">
+      <w:start w:val="1"/>
+      <w:numFmt w:val="bullet"/>
+      <w:lvlText w:val=""/>
+      <w:lvlJc w:val="left"/>
+      <w:pPr>
+        <w:ind w:left="2880" w:hanging="360"/>
+      </w:pPr>
+      <w:rPr>
+        <w:rFonts w:ascii="Symbol" w:hAnsi="Symbol" w:hint="default"/>
+      </w:rPr>
+    </w:lvl>
+    <w:lvl w:ilvl="4" w:tplc="04090003" w:tentative="1">
+      <w:start w:val="1"/>
+      <w:numFmt w:val="bullet"/>
+      <w:lvlText w:val="o"/>
+      <w:lvlJc w:val="left"/>
+      <w:pPr>
+        <w:ind w:left="3600" w:hanging="360"/>
+      </w:pPr>
+      <w:rPr>
+        <w:rFonts w:ascii="Courier New" w:hAnsi="Courier New" w:cs="Courier New" w:hint="default"/>
+      </w:rPr>
+    </w:lvl>
+    <w:lvl w:ilvl="5" w:tplc="04090005" w:tentative="1">
+      <w:start w:val="1"/>
+      <w:numFmt w:val="bullet"/>
+      <w:lvlText w:val=""/>
+      <w:lvlJc w:val="left"/>
+      <w:pPr>
+        <w:ind w:left="4320" w:hanging="360"/>
+      </w:pPr>
+      <w:rPr>
+        <w:rFonts w:ascii="Wingdings" w:hAnsi="Wingdings" w:hint="default"/>
+      </w:rPr>
+    </w:lvl>
+    <w:lvl w:ilvl="6" w:tplc="04090001" w:tentative="1">
+      <w:start w:val="1"/>
+      <w:numFmt w:val="bullet"/>
+      <w:lvlText w:val=""/>
+      <w:lvlJc w:val="left"/>
+      <w:pPr>
+        <w:ind w:left="5040" w:hanging="360"/>
+      </w:pPr>
+      <w:rPr>
+        <w:rFonts w:ascii="Symbol" w:hAnsi="Symbol" w:hint="default"/>
+      </w:rPr>
+    </w:lvl>
+    <w:lvl w:ilvl="7" w:tplc="04090003" w:tentative="1">
+      <w:start w:val="1"/>
+      <w:numFmt w:val="bullet"/>
+      <w:lvlText w:val="o"/>
+      <w:lvlJc w:val="left"/>
+      <w:pPr>
+        <w:ind w:left="5760" w:hanging="360"/>
+      </w:pPr>
+      <w:rPr>
+        <w:rFonts w:ascii="Courier New" w:hAnsi="Courier New" w:cs="Courier New" w:hint="default"/>
+      </w:rPr>
+    </w:lvl>
+    <w:lvl w:ilvl="8" w:tplc="04090005" w:tentative="1">
+      <w:start w:val="1"/>
+      <w:numFmt w:val="bullet"/>
+      <w:lvlText w:val=""/>
+      <w:lvlJc w:val="left"/>
+      <w:pPr>
+        <w:ind w:left="6480" w:hanging="360"/>
+      </w:pPr>
+      <w:rPr>
+        <w:rFonts w:ascii="Wingdings" w:hAnsi="Wingdings" w:hint="default"/>
+      </w:rPr>
+    </w:lvl>
+  </w:abstractNum>
+  <w:abstractNum w:abstractNumId="4" w15:restartNumberingAfterBreak="0">
     <w:nsid w:val="35C5143E"/>
     <w:multiLevelType w:val="hybridMultilevel"/>
     <w:tmpl w:val="8B9A116E"/>
@@ -967,7 +1792,120 @@
       </w:rPr>
     </w:lvl>
   </w:abstractNum>
-  <w:abstractNum w:abstractNumId="2" w15:restartNumberingAfterBreak="0">
+  <w:abstractNum w:abstractNumId="5" w15:restartNumberingAfterBreak="0">
+    <w:nsid w:val="3CD31F1D"/>
+    <w:multiLevelType w:val="hybridMultilevel"/>
+    <w:tmpl w:val="B33CB2BC"/>
+    <w:lvl w:ilvl="0" w:tplc="04090001">
+      <w:start w:val="1"/>
+      <w:numFmt w:val="bullet"/>
+      <w:lvlText w:val=""/>
+      <w:lvlJc w:val="left"/>
+      <w:pPr>
+        <w:ind w:left="720" w:hanging="360"/>
+      </w:pPr>
+      <w:rPr>
+        <w:rFonts w:ascii="Symbol" w:hAnsi="Symbol" w:hint="default"/>
+      </w:rPr>
+    </w:lvl>
+    <w:lvl w:ilvl="1" w:tplc="04090003" w:tentative="1">
+      <w:start w:val="1"/>
+      <w:numFmt w:val="bullet"/>
+      <w:lvlText w:val="o"/>
+      <w:lvlJc w:val="left"/>
+      <w:pPr>
+        <w:ind w:left="1440" w:hanging="360"/>
+      </w:pPr>
+      <w:rPr>
+        <w:rFonts w:ascii="Courier New" w:hAnsi="Courier New" w:cs="Courier New" w:hint="default"/>
+      </w:rPr>
+    </w:lvl>
+    <w:lvl w:ilvl="2" w:tplc="04090005" w:tentative="1">
+      <w:start w:val="1"/>
+      <w:numFmt w:val="bullet"/>
+      <w:lvlText w:val=""/>
+      <w:lvlJc w:val="left"/>
+      <w:pPr>
+        <w:ind w:left="2160" w:hanging="360"/>
+      </w:pPr>
+      <w:rPr>
+        <w:rFonts w:ascii="Wingdings" w:hAnsi="Wingdings" w:hint="default"/>
+      </w:rPr>
+    </w:lvl>
+    <w:lvl w:ilvl="3" w:tplc="04090001" w:tentative="1">
+      <w:start w:val="1"/>
+      <w:numFmt w:val="bullet"/>
+      <w:lvlText w:val=""/>
+      <w:lvlJc w:val="left"/>
+      <w:pPr>
+        <w:ind w:left="2880" w:hanging="360"/>
+      </w:pPr>
+      <w:rPr>
+        <w:rFonts w:ascii="Symbol" w:hAnsi="Symbol" w:hint="default"/>
+      </w:rPr>
+    </w:lvl>
+    <w:lvl w:ilvl="4" w:tplc="04090003" w:tentative="1">
+      <w:start w:val="1"/>
+      <w:numFmt w:val="bullet"/>
+      <w:lvlText w:val="o"/>
+      <w:lvlJc w:val="left"/>
+      <w:pPr>
+        <w:ind w:left="3600" w:hanging="360"/>
+      </w:pPr>
+      <w:rPr>
+        <w:rFonts w:ascii="Courier New" w:hAnsi="Courier New" w:cs="Courier New" w:hint="default"/>
+      </w:rPr>
+    </w:lvl>
+    <w:lvl w:ilvl="5" w:tplc="04090005" w:tentative="1">
+      <w:start w:val="1"/>
+      <w:numFmt w:val="bullet"/>
+      <w:lvlText w:val=""/>
+      <w:lvlJc w:val="left"/>
+      <w:pPr>
+        <w:ind w:left="4320" w:hanging="360"/>
+      </w:pPr>
+      <w:rPr>
+        <w:rFonts w:ascii="Wingdings" w:hAnsi="Wingdings" w:hint="default"/>
+      </w:rPr>
+    </w:lvl>
+    <w:lvl w:ilvl="6" w:tplc="04090001" w:tentative="1">
+      <w:start w:val="1"/>
+      <w:numFmt w:val="bullet"/>
+      <w:lvlText w:val=""/>
+      <w:lvlJc w:val="left"/>
+      <w:pPr>
+        <w:ind w:left="5040" w:hanging="360"/>
+      </w:pPr>
+      <w:rPr>
+        <w:rFonts w:ascii="Symbol" w:hAnsi="Symbol" w:hint="default"/>
+      </w:rPr>
+    </w:lvl>
+    <w:lvl w:ilvl="7" w:tplc="04090003" w:tentative="1">
+      <w:start w:val="1"/>
+      <w:numFmt w:val="bullet"/>
+      <w:lvlText w:val="o"/>
+      <w:lvlJc w:val="left"/>
+      <w:pPr>
+        <w:ind w:left="5760" w:hanging="360"/>
+      </w:pPr>
+      <w:rPr>
+        <w:rFonts w:ascii="Courier New" w:hAnsi="Courier New" w:cs="Courier New" w:hint="default"/>
+      </w:rPr>
+    </w:lvl>
+    <w:lvl w:ilvl="8" w:tplc="04090005" w:tentative="1">
+      <w:start w:val="1"/>
+      <w:numFmt w:val="bullet"/>
+      <w:lvlText w:val=""/>
+      <w:lvlJc w:val="left"/>
+      <w:pPr>
+        <w:ind w:left="6480" w:hanging="360"/>
+      </w:pPr>
+      <w:rPr>
+        <w:rFonts w:ascii="Wingdings" w:hAnsi="Wingdings" w:hint="default"/>
+      </w:rPr>
+    </w:lvl>
+  </w:abstractNum>
+  <w:abstractNum w:abstractNumId="6" w15:restartNumberingAfterBreak="0">
     <w:nsid w:val="45BA3572"/>
     <w:multiLevelType w:val="hybridMultilevel"/>
     <w:tmpl w:val="3DBCC21C"/>
@@ -1080,7 +2018,7 @@
       </w:rPr>
     </w:lvl>
   </w:abstractNum>
-  <w:abstractNum w:abstractNumId="3" w15:restartNumberingAfterBreak="0">
+  <w:abstractNum w:abstractNumId="7" w15:restartNumberingAfterBreak="0">
     <w:nsid w:val="48AE7379"/>
     <w:multiLevelType w:val="hybridMultilevel"/>
     <w:tmpl w:val="95C8BD84"/>
@@ -1193,7 +2131,7 @@
       </w:rPr>
     </w:lvl>
   </w:abstractNum>
-  <w:abstractNum w:abstractNumId="4" w15:restartNumberingAfterBreak="0">
+  <w:abstractNum w:abstractNumId="8" w15:restartNumberingAfterBreak="0">
     <w:nsid w:val="5E897999"/>
     <w:multiLevelType w:val="hybridMultilevel"/>
     <w:tmpl w:val="5BE4D478"/>
@@ -1307,19 +2245,31 @@
     </w:lvl>
   </w:abstractNum>
   <w:num w:numId="1" w16cid:durableId="1183015157">
+    <w:abstractNumId w:val="8"/>
+  </w:num>
+  <w:num w:numId="2" w16cid:durableId="538395466">
     <w:abstractNumId w:val="4"/>
   </w:num>
-  <w:num w:numId="2" w16cid:durableId="538395466">
+  <w:num w:numId="3" w16cid:durableId="598610282">
+    <w:abstractNumId w:val="6"/>
+  </w:num>
+  <w:num w:numId="4" w16cid:durableId="915868490">
+    <w:abstractNumId w:val="7"/>
+  </w:num>
+  <w:num w:numId="5" w16cid:durableId="1929849322">
     <w:abstractNumId w:val="1"/>
   </w:num>
-  <w:num w:numId="3" w16cid:durableId="598610282">
-    <w:abstractNumId w:val="2"/>
-  </w:num>
-  <w:num w:numId="4" w16cid:durableId="915868490">
+  <w:num w:numId="6" w16cid:durableId="1960866694">
     <w:abstractNumId w:val="3"/>
   </w:num>
-  <w:num w:numId="5" w16cid:durableId="1929849322">
+  <w:num w:numId="7" w16cid:durableId="285741353">
     <w:abstractNumId w:val="0"/>
+  </w:num>
+  <w:num w:numId="8" w16cid:durableId="694767702">
+    <w:abstractNumId w:val="5"/>
+  </w:num>
+  <w:num w:numId="9" w16cid:durableId="1953508021">
+    <w:abstractNumId w:val="2"/>
   </w:num>
 </w:numbering>
 </file>

</xml_diff>